<commit_message>
Dodani 2 pred trenirana modela te updatean report
</commit_message>
<xml_diff>
--- a/Vidas_Jeric_Eksperimentalni_Rad_1.docx
+++ b/Vidas_Jeric_Eksperimentalni_Rad_1.docx
@@ -945,6 +945,224 @@
         <w:t xml:space="preserve"> Jedan sloj s 128 neurona i izlazni sloj s 2 neurona.</w:t>
       </w:r>
     </w:p>
+    <w:p>
+      <w:r>
+        <w:br w:type="page"/>
+      </w:r>
+    </w:p>
+    <w:p>
+      <w:r>
+        <w:lastRenderedPageBreak/>
+        <w:t>Dodatno su se koristili dva pred trenirana modela</w:t>
+      </w:r>
+    </w:p>
+    <w:p/>
+    <w:p>
+      <w:r>
+        <w:rPr>
+          <w:b/>
+          <w:bCs/>
+        </w:rPr>
+        <w:t>ResNet:</w:t>
+      </w:r>
+    </w:p>
+    <w:p>
+      <w:pPr>
+        <w:numPr>
+          <w:ilvl w:val="0"/>
+          <w:numId w:val="20"/>
+        </w:numPr>
+      </w:pPr>
+      <w:r>
+        <w:rPr>
+          <w:b/>
+          <w:bCs/>
+        </w:rPr>
+        <w:t>Slojevi:</w:t>
+      </w:r>
+      <w:r>
+        <w:t xml:space="preserve"> Korišten je pre</w:t>
+      </w:r>
+      <w:r>
+        <w:t xml:space="preserve">d </w:t>
+      </w:r>
+      <w:r>
+        <w:t xml:space="preserve">trenirani ResNet-18 model, </w:t>
+      </w:r>
+      <w:r>
+        <w:t>modificiran</w:t>
+      </w:r>
+      <w:r>
+        <w:t xml:space="preserve"> za binarnu klasifikaciju s 2 izlazna neurona.</w:t>
+      </w:r>
+    </w:p>
+    <w:p>
+      <w:pPr>
+        <w:numPr>
+          <w:ilvl w:val="0"/>
+          <w:numId w:val="20"/>
+        </w:numPr>
+      </w:pPr>
+      <w:r>
+        <w:rPr>
+          <w:b/>
+          <w:bCs/>
+        </w:rPr>
+        <w:t>Potpuno povezani sloj:</w:t>
+      </w:r>
+      <w:r>
+        <w:t xml:space="preserve"> Izlazni sloj modificiran za 2 neurona koji omogućuju binarnu klasifikaciju.</w:t>
+      </w:r>
+    </w:p>
+    <w:p>
+      <w:pPr>
+        <w:numPr>
+          <w:ilvl w:val="0"/>
+          <w:numId w:val="20"/>
+        </w:numPr>
+      </w:pPr>
+      <w:r>
+        <w:rPr>
+          <w:b/>
+          <w:bCs/>
+        </w:rPr>
+        <w:t>Ulazni oblik:</w:t>
+      </w:r>
+      <w:r>
+        <w:t xml:space="preserve"> (batch, 3, 75, 75)</w:t>
+      </w:r>
+    </w:p>
+    <w:p>
+      <w:pPr>
+        <w:numPr>
+          <w:ilvl w:val="0"/>
+          <w:numId w:val="20"/>
+        </w:numPr>
+      </w:pPr>
+      <w:r>
+        <w:rPr>
+          <w:b/>
+          <w:bCs/>
+        </w:rPr>
+        <w:t>Izlazni oblik:</w:t>
+      </w:r>
+      <w:r>
+        <w:t xml:space="preserve"> (batch, 2)</w:t>
+      </w:r>
+    </w:p>
+    <w:p/>
+    <w:p>
+      <w:r>
+        <w:rPr>
+          <w:b/>
+          <w:bCs/>
+        </w:rPr>
+        <w:t>EfficientNet:</w:t>
+      </w:r>
+    </w:p>
+    <w:p>
+      <w:pPr>
+        <w:numPr>
+          <w:ilvl w:val="0"/>
+          <w:numId w:val="21"/>
+        </w:numPr>
+      </w:pPr>
+      <w:r>
+        <w:rPr>
+          <w:b/>
+          <w:bCs/>
+        </w:rPr>
+        <w:t>Slojevi:</w:t>
+      </w:r>
+      <w:r>
+        <w:t xml:space="preserve"> Korišten je pre</w:t>
+      </w:r>
+      <w:r>
+        <w:t xml:space="preserve">d </w:t>
+      </w:r>
+      <w:r>
+        <w:t xml:space="preserve">trenirani EfficientNet-B0 model, </w:t>
+      </w:r>
+      <w:r>
+        <w:t>modificiran</w:t>
+      </w:r>
+      <w:r>
+        <w:t xml:space="preserve"> za binarnu klasifikaciju s 2 izlazna neurona.</w:t>
+      </w:r>
+    </w:p>
+    <w:p>
+      <w:pPr>
+        <w:numPr>
+          <w:ilvl w:val="0"/>
+          <w:numId w:val="21"/>
+        </w:numPr>
+      </w:pPr>
+      <w:r>
+        <w:rPr>
+          <w:b/>
+          <w:bCs/>
+        </w:rPr>
+        <w:t>Regularizacija:</w:t>
+      </w:r>
+      <w:r>
+        <w:t xml:space="preserve"> Uključuje dropout sloj s vjerojatnošću 0.2.</w:t>
+      </w:r>
+    </w:p>
+    <w:p>
+      <w:pPr>
+        <w:numPr>
+          <w:ilvl w:val="0"/>
+          <w:numId w:val="21"/>
+        </w:numPr>
+      </w:pPr>
+      <w:r>
+        <w:rPr>
+          <w:b/>
+          <w:bCs/>
+        </w:rPr>
+        <w:t>Potpuno povezani sloj:</w:t>
+      </w:r>
+      <w:r>
+        <w:t xml:space="preserve"> Izlazni sloj modificiran za 2 neurona koji omogućuju binarnu klasifikaciju.</w:t>
+      </w:r>
+    </w:p>
+    <w:p>
+      <w:pPr>
+        <w:numPr>
+          <w:ilvl w:val="0"/>
+          <w:numId w:val="21"/>
+        </w:numPr>
+      </w:pPr>
+      <w:r>
+        <w:rPr>
+          <w:b/>
+          <w:bCs/>
+        </w:rPr>
+        <w:t>Ulazni oblik:</w:t>
+      </w:r>
+      <w:r>
+        <w:t xml:space="preserve"> (batch, 3, 224, 224)</w:t>
+      </w:r>
+    </w:p>
+    <w:p>
+      <w:pPr>
+        <w:numPr>
+          <w:ilvl w:val="0"/>
+          <w:numId w:val="21"/>
+        </w:numPr>
+      </w:pPr>
+      <w:r>
+        <w:rPr>
+          <w:b/>
+          <w:bCs/>
+        </w:rPr>
+        <w:t>Izlazni oblik:</w:t>
+      </w:r>
+      <w:r>
+        <w:t xml:space="preserve"> (batch, 2)</w:t>
+      </w:r>
+    </w:p>
+    <w:p/>
     <w:p/>
     <w:p>
       <w:pPr>
@@ -1019,6 +1237,9 @@
         <w:t>, v4</w:t>
       </w:r>
       <w:r>
+        <w:t>, ResNet, EfficientNet</w:t>
+      </w:r>
+      <w:r>
         <w:t>).</w:t>
       </w:r>
     </w:p>
@@ -1218,13 +1439,10 @@
         <w:t>Gubitak:</w:t>
       </w:r>
       <w:r>
-        <w:t xml:space="preserve"> Svi modeli pokazuju konstantno smanjenje gubitka kroz epohe. Model v</w:t>
-      </w:r>
-      <w:r>
-        <w:t>2</w:t>
-      </w:r>
-      <w:r>
-        <w:t xml:space="preserve"> postiže najniži trening gubitak, što ukazuje na njegovu visoku sposobnost učenja.</w:t>
+        <w:t xml:space="preserve"> </w:t>
+      </w:r>
+      <w:r>
+        <w:t>Svi modeli pokazuju kontinuirani pad gubitka kroz epohe, međutim Model 5 i Model 6 postižu najbolji pad gubitka, što ukazuje na njihovu visoku sposobnost učenja.</w:t>
       </w:r>
     </w:p>
     <w:p>
@@ -1242,19 +1460,16 @@
         <w:t>Točnost:</w:t>
       </w:r>
       <w:r>
-        <w:t xml:space="preserve"> Sva </w:t>
-      </w:r>
-      <w:r>
-        <w:t>četiri</w:t>
-      </w:r>
-      <w:r>
-        <w:t xml:space="preserve"> modela pokazuju stalan rast točnosti, pri čemu Model v</w:t>
-      </w:r>
-      <w:r>
-        <w:t>2</w:t>
-      </w:r>
-      <w:r>
-        <w:t xml:space="preserve"> dominira u završnim epohama s najvišom točnošću.</w:t>
+        <w:t xml:space="preserve"> </w:t>
+      </w:r>
+      <w:r>
+        <w:t xml:space="preserve">Svi modeli pokazuju postupan rast točnosti, pri čemu Model </w:t>
+      </w:r>
+      <w:r>
+        <w:t>5</w:t>
+      </w:r>
+      <w:r>
+        <w:t xml:space="preserve"> dominira u posljednjim epoha s najvišom točnošću.</w:t>
       </w:r>
     </w:p>
     <w:p>
@@ -1272,13 +1487,22 @@
         <w:t>Preciznost i F1 score:</w:t>
       </w:r>
       <w:r>
-        <w:t xml:space="preserve"> Oba pokazatelja značajno rastu tijekom treninga, a Model v</w:t>
-      </w:r>
-      <w:r>
-        <w:t>2</w:t>
-      </w:r>
-      <w:r>
-        <w:t xml:space="preserve"> ima najbolje performanse na trening podacima.</w:t>
+        <w:t xml:space="preserve"> </w:t>
+      </w:r>
+      <w:r>
+        <w:t>Ob</w:t>
+      </w:r>
+      <w:r>
+        <w:t>a</w:t>
+      </w:r>
+      <w:r>
+        <w:t xml:space="preserve"> pokazatelja rastu značajno tijekom treninga. Model </w:t>
+      </w:r>
+      <w:r>
+        <w:t>5</w:t>
+      </w:r>
+      <w:r>
+        <w:t xml:space="preserve"> pokazuje najbolje performanse na trening podacima, posebno u preciznosti i F1 score-u, dok su ostali modeli, poput Modela 3, imali solidne rezultate, ali nešto slabiji napredak.</w:t>
       </w:r>
     </w:p>
     <w:p>
@@ -1293,10 +1517,10 @@
           <w:noProof/>
         </w:rPr>
         <w:drawing>
-          <wp:inline distT="0" distB="0" distL="0" distR="0" wp14:anchorId="365D08D1" wp14:editId="63AECAFC">
-            <wp:extent cx="5760720" cy="3938905"/>
-            <wp:effectExtent l="0" t="0" r="0" b="4445"/>
-            <wp:docPr id="1969297068" name="Slika 1"/>
+          <wp:inline distT="0" distB="0" distL="0" distR="0" wp14:anchorId="113F823F" wp14:editId="7EE47FEC">
+            <wp:extent cx="5760720" cy="4041775"/>
+            <wp:effectExtent l="0" t="0" r="0" b="0"/>
+            <wp:docPr id="1185736157" name="Slika 1"/>
             <wp:cNvGraphicFramePr>
               <a:graphicFrameLocks xmlns:a="http://schemas.openxmlformats.org/drawingml/2006/main" noChangeAspect="1"/>
             </wp:cNvGraphicFramePr>
@@ -1304,7 +1528,7 @@
               <a:graphicData uri="http://schemas.openxmlformats.org/drawingml/2006/picture">
                 <pic:pic xmlns:pic="http://schemas.openxmlformats.org/drawingml/2006/picture">
                   <pic:nvPicPr>
-                    <pic:cNvPr id="1969297068" name=""/>
+                    <pic:cNvPr id="1185736157" name=""/>
                     <pic:cNvPicPr/>
                   </pic:nvPicPr>
                   <pic:blipFill>
@@ -1316,7 +1540,7 @@
                   <pic:spPr>
                     <a:xfrm>
                       <a:off x="0" y="0"/>
-                      <a:ext cx="5760720" cy="3938905"/>
+                      <a:ext cx="5760720" cy="4041775"/>
                     </a:xfrm>
                     <a:prstGeom prst="rect">
                       <a:avLst/>
@@ -1375,25 +1599,22 @@
         <w:t>Gubitak:</w:t>
       </w:r>
       <w:r>
-        <w:t xml:space="preserve"> Validacijski gubitak kod Modela v3 pokazuje najmanju </w:t>
-      </w:r>
-      <w:r>
-        <w:t>vrijednost</w:t>
-      </w:r>
-      <w:r>
-        <w:t>, dok Model v</w:t>
-      </w:r>
-      <w:r>
-        <w:t>4</w:t>
-      </w:r>
-      <w:r>
-        <w:t xml:space="preserve"> ima oscilacije, što ukazuje na mogući problem s prekomjernim učenjem kod Modela v</w:t>
-      </w:r>
-      <w:r>
-        <w:t>4</w:t>
-      </w:r>
-      <w:r>
-        <w:t>.</w:t>
+        <w:t xml:space="preserve"> </w:t>
+      </w:r>
+      <w:r>
+        <w:t xml:space="preserve">Validacijski gubitak kod Modela </w:t>
+      </w:r>
+      <w:r>
+        <w:t>6</w:t>
+      </w:r>
+      <w:r>
+        <w:t xml:space="preserve"> pokazuje najmanju vrijednost, dok Model </w:t>
+      </w:r>
+      <w:r>
+        <w:t>3</w:t>
+      </w:r>
+      <w:r>
+        <w:t xml:space="preserve"> ima oscilacije, što ukazuje na moguće probleme s pretreniranjem ili nestabilnošću. </w:t>
       </w:r>
     </w:p>
     <w:p>
@@ -1421,34 +1642,22 @@
         <w:t xml:space="preserve">Točnost na validacijskom skupu raste za sve modele tijekom epoha. Model </w:t>
       </w:r>
       <w:r>
-        <w:t>v</w:t>
-      </w:r>
-      <w:r>
-        <w:t xml:space="preserve">3 postiže najvišu točnost, dok Model </w:t>
-      </w:r>
-      <w:r>
-        <w:t>v</w:t>
-      </w:r>
-      <w:r>
-        <w:t xml:space="preserve">1 zaostaje. Model </w:t>
-      </w:r>
-      <w:r>
-        <w:t>v</w:t>
+        <w:t>3</w:t>
+      </w:r>
+      <w:r>
+        <w:t xml:space="preserve"> postiže najvišu točnost, dok Model 6 nižu točnost. Model 1 </w:t>
+      </w:r>
+      <w:r>
+        <w:t xml:space="preserve">ima </w:t>
+      </w:r>
+      <w:r>
+        <w:t xml:space="preserve">sporiji rast točnosti, dok Model </w:t>
       </w:r>
       <w:r>
         <w:t>2</w:t>
       </w:r>
       <w:r>
-        <w:t xml:space="preserve"> i model v4</w:t>
-      </w:r>
-      <w:r>
-        <w:t xml:space="preserve"> pokazuj</w:t>
-      </w:r>
-      <w:r>
-        <w:t>u</w:t>
-      </w:r>
-      <w:r>
-        <w:t xml:space="preserve"> promjene nakon 5. epohe, što može ukazivati na mogući problem s pretreniranjem ili fluktuacijama u performansama.</w:t>
+        <w:t xml:space="preserve"> pokazuje solidan napredak do 6. epohe, nakon čega stagnira.</w:t>
       </w:r>
     </w:p>
     <w:p>
@@ -1469,7 +1678,13 @@
         <w:t xml:space="preserve"> Model v3 nadmašuje druge modele u ovim pokazateljima, što potvrđuje njegovu preciznost u klasifikaciji brodova i santi leda</w:t>
       </w:r>
       <w:r>
-        <w:t>, no Model v4 je dosta blizu</w:t>
+        <w:t>, no Model v</w:t>
+      </w:r>
+      <w:r>
+        <w:t>6</w:t>
+      </w:r>
+      <w:r>
+        <w:t xml:space="preserve"> je dosta blizu</w:t>
       </w:r>
       <w:r>
         <w:t>.</w:t>
@@ -1495,10 +1710,10 @@
           <w:noProof/>
         </w:rPr>
         <w:drawing>
-          <wp:inline distT="0" distB="0" distL="0" distR="0" wp14:anchorId="109C9CAB" wp14:editId="4D68818C">
-            <wp:extent cx="5760720" cy="3806825"/>
-            <wp:effectExtent l="0" t="0" r="0" b="3175"/>
-            <wp:docPr id="1053609807" name="Slika 1"/>
+          <wp:inline distT="0" distB="0" distL="0" distR="0" wp14:anchorId="56558932" wp14:editId="11D9903E">
+            <wp:extent cx="5760720" cy="3810635"/>
+            <wp:effectExtent l="0" t="0" r="0" b="0"/>
+            <wp:docPr id="421051172" name="Slika 1"/>
             <wp:cNvGraphicFramePr>
               <a:graphicFrameLocks xmlns:a="http://schemas.openxmlformats.org/drawingml/2006/main" noChangeAspect="1"/>
             </wp:cNvGraphicFramePr>
@@ -1506,7 +1721,7 @@
               <a:graphicData uri="http://schemas.openxmlformats.org/drawingml/2006/picture">
                 <pic:pic xmlns:pic="http://schemas.openxmlformats.org/drawingml/2006/picture">
                   <pic:nvPicPr>
-                    <pic:cNvPr id="1053609807" name=""/>
+                    <pic:cNvPr id="421051172" name=""/>
                     <pic:cNvPicPr/>
                   </pic:nvPicPr>
                   <pic:blipFill>
@@ -1518,7 +1733,7 @@
                   <pic:spPr>
                     <a:xfrm>
                       <a:off x="0" y="0"/>
-                      <a:ext cx="5760720" cy="3806825"/>
+                      <a:ext cx="5760720" cy="3810635"/>
                     </a:xfrm>
                     <a:prstGeom prst="rect">
                       <a:avLst/>
@@ -1602,7 +1817,7 @@
         </w:numPr>
       </w:pPr>
       <w:r>
-        <w:t>Model v4 i Model v3 ostvaruju najvišu točnost (~0.87 - 0.89), dok Model v1 ima najslabiji rezultat (0.79).</w:t>
+        <w:t>Model 6 ima najbolju točnost s vrijednošću 0.93, dok je Model 1 najslabiji s 0.81. Ostali modeli (Model 2 do Model 5) imaju točnost između 0.87 i 0.91, pri čemu Model 3 postiže 0.91, što ga stavlja u sredinu.</w:t>
       </w:r>
     </w:p>
     <w:p>
@@ -1621,7 +1836,7 @@
           <w:b/>
           <w:bCs/>
         </w:rPr>
-        <w:t>Preciznost, Odziv i F1 score:</w:t>
+        <w:t>Preciznost:</w:t>
       </w:r>
     </w:p>
     <w:p>
@@ -1632,7 +1847,73 @@
         </w:numPr>
       </w:pPr>
       <w:r>
-        <w:t>Model v4 i Model v3 pokazuju najbolje performanse u svim metrikama, dok Model v1 zaostaje.</w:t>
+        <w:t>Model 6 ponov</w:t>
+      </w:r>
+      <w:r>
+        <w:t>n</w:t>
+      </w:r>
+      <w:r>
+        <w:t>o pokazuje najbolje rezultate s 0.93, dok Model 1 ima najnižu preciznost s 0.82. Modeli 3, 4 i 5 su vrlo blizu, s preciznostima od 0.91 do 0.86.</w:t>
+      </w:r>
+    </w:p>
+    <w:p>
+      <w:pPr>
+        <w:numPr>
+          <w:ilvl w:val="0"/>
+          <w:numId w:val="15"/>
+        </w:numPr>
+        <w:rPr>
+          <w:b/>
+          <w:bCs/>
+        </w:rPr>
+      </w:pPr>
+      <w:r>
+        <w:rPr>
+          <w:b/>
+          <w:bCs/>
+        </w:rPr>
+        <w:t>Recall</w:t>
+      </w:r>
+    </w:p>
+    <w:p>
+      <w:pPr>
+        <w:numPr>
+          <w:ilvl w:val="1"/>
+          <w:numId w:val="15"/>
+        </w:numPr>
+      </w:pPr>
+      <w:r>
+        <w:t>Model 6, kao i kod drugih metrika, ima najbolji recall s 0.93. Modeli 1, 2 i 3 su vrlo slični, s recall vrijednostima oko 0.87 i 0.88, dok su Modeli 4 i 5 nešto niži s 0.85.</w:t>
+      </w:r>
+    </w:p>
+    <w:p>
+      <w:pPr>
+        <w:numPr>
+          <w:ilvl w:val="0"/>
+          <w:numId w:val="15"/>
+        </w:numPr>
+        <w:rPr>
+          <w:b/>
+          <w:bCs/>
+        </w:rPr>
+      </w:pPr>
+      <w:r>
+        <w:rPr>
+          <w:b/>
+          <w:bCs/>
+        </w:rPr>
+        <w:t>F1 Score</w:t>
+      </w:r>
+    </w:p>
+    <w:p>
+      <w:pPr>
+        <w:numPr>
+          <w:ilvl w:val="1"/>
+          <w:numId w:val="15"/>
+        </w:numPr>
+      </w:pPr>
+      <w:r>
+        <w:t>F1 score je također najbolji kod Modela 6 s 0.93, dok Model 1 ima najniži F1 score s 0.81. Ostali modeli, poput Modela 2, 3 i 4, imaju slične F1 score-ove oko 0.87 do 0.91, s Modelom 3 koji ima 0.91.</w:t>
       </w:r>
     </w:p>
     <w:p>
@@ -1647,10 +1928,10 @@
           <w:noProof/>
         </w:rPr>
         <w:drawing>
-          <wp:inline distT="0" distB="0" distL="0" distR="0" wp14:anchorId="28AB87BE" wp14:editId="2EA3DA43">
-            <wp:extent cx="5760720" cy="4083685"/>
+          <wp:inline distT="0" distB="0" distL="0" distR="0" wp14:anchorId="3C51C839" wp14:editId="0EB055CA">
+            <wp:extent cx="5760720" cy="4062730"/>
             <wp:effectExtent l="0" t="0" r="0" b="0"/>
-            <wp:docPr id="947714061" name="Slika 1"/>
+            <wp:docPr id="1853223620" name="Slika 1"/>
             <wp:cNvGraphicFramePr>
               <a:graphicFrameLocks xmlns:a="http://schemas.openxmlformats.org/drawingml/2006/main" noChangeAspect="1"/>
             </wp:cNvGraphicFramePr>
@@ -1658,7 +1939,7 @@
               <a:graphicData uri="http://schemas.openxmlformats.org/drawingml/2006/picture">
                 <pic:pic xmlns:pic="http://schemas.openxmlformats.org/drawingml/2006/picture">
                   <pic:nvPicPr>
-                    <pic:cNvPr id="947714061" name=""/>
+                    <pic:cNvPr id="1853223620" name=""/>
                     <pic:cNvPicPr/>
                   </pic:nvPicPr>
                   <pic:blipFill>
@@ -1670,7 +1951,7 @@
                   <pic:spPr>
                     <a:xfrm>
                       <a:off x="0" y="0"/>
-                      <a:ext cx="5760720" cy="4083685"/>
+                      <a:ext cx="5760720" cy="4062730"/>
                     </a:xfrm>
                     <a:prstGeom prst="rect">
                       <a:avLst/>
@@ -1739,166 +2020,28 @@
           <w:b/>
           <w:bCs/>
         </w:rPr>
-        <w:t>Model v1 - Predikcije:</w:t>
-      </w:r>
-    </w:p>
-    <w:p>
-      <w:pPr>
-        <w:numPr>
-          <w:ilvl w:val="0"/>
-          <w:numId w:val="16"/>
-        </w:numPr>
-      </w:pPr>
-      <w:r>
-        <w:t>Slike za Model v1 pokazuju ograničene performanse s nekoliko netočnih predikcija.</w:t>
-      </w:r>
-    </w:p>
-    <w:p>
-      <w:pPr>
-        <w:numPr>
-          <w:ilvl w:val="0"/>
-          <w:numId w:val="16"/>
-        </w:numPr>
-      </w:pPr>
-      <w:r>
-        <w:t>Primjeri uključuju situacije gdje je „Iceberg“ (santa leda) pogrešno klasificiran kao „Ship“ (brod) i obrnuto.</w:t>
-      </w:r>
-    </w:p>
-    <w:p>
-      <w:pPr>
-        <w:numPr>
-          <w:ilvl w:val="0"/>
-          <w:numId w:val="16"/>
-        </w:numPr>
-      </w:pPr>
-      <w:r>
-        <w:t>Model uspijeva točno klasificirati jednostavnije uzorke, ali ima problema s kompleksnijim ili šumnim slikama.</w:t>
-      </w:r>
-    </w:p>
-    <w:p>
-      <w:r>
-        <w:rPr>
-          <w:b/>
-          <w:bCs/>
-        </w:rPr>
-        <w:t>Model v2 - Predikcije:</w:t>
-      </w:r>
-    </w:p>
-    <w:p>
-      <w:pPr>
-        <w:numPr>
-          <w:ilvl w:val="0"/>
-          <w:numId w:val="17"/>
-        </w:numPr>
-      </w:pPr>
-      <w:r>
-        <w:t>Performanse Modela v2 pokazuju vidljiva poboljšanja u usporedbi s Modelom v1.</w:t>
-      </w:r>
-    </w:p>
-    <w:p>
-      <w:pPr>
-        <w:numPr>
-          <w:ilvl w:val="0"/>
-          <w:numId w:val="17"/>
-        </w:numPr>
-      </w:pPr>
-      <w:r>
-        <w:t>Iako su netočnosti još uvijek prisutne, uglavnom se odnose na slike s visokim nivoom šuma.</w:t>
-      </w:r>
-    </w:p>
-    <w:p>
-      <w:pPr>
-        <w:numPr>
-          <w:ilvl w:val="0"/>
-          <w:numId w:val="17"/>
-        </w:numPr>
-      </w:pPr>
-      <w:r>
-        <w:t>Ovaj model točnije prepoznaje većinu primjera, ali nije potpuno precizan u složenijim scenarijima.</w:t>
-      </w:r>
-    </w:p>
-    <w:p>
-      <w:r>
-        <w:rPr>
-          <w:b/>
-          <w:bCs/>
-        </w:rPr>
-        <w:t>Model v3 - Predikcije:</w:t>
-      </w:r>
-    </w:p>
-    <w:p>
-      <w:pPr>
-        <w:numPr>
-          <w:ilvl w:val="0"/>
-          <w:numId w:val="18"/>
-        </w:numPr>
-      </w:pPr>
-      <w:r>
-        <w:t>Model v3 pokazuje najbolju točnost i pouzdanost među svim verzijama.</w:t>
-      </w:r>
-    </w:p>
-    <w:p>
-      <w:pPr>
-        <w:numPr>
-          <w:ilvl w:val="0"/>
-          <w:numId w:val="18"/>
-        </w:numPr>
-      </w:pPr>
-      <w:r>
-        <w:t>Većina predikcija je ispravna, s vrlo rijetkim greškama.</w:t>
-      </w:r>
-    </w:p>
-    <w:p>
-      <w:pPr>
-        <w:numPr>
-          <w:ilvl w:val="0"/>
-          <w:numId w:val="18"/>
-        </w:numPr>
-      </w:pPr>
-      <w:r>
-        <w:t>Stabilnost i robusnost Modela v3 potvrđene su uspješnim klasificiranjem čak i izazovnijih slika s pozadinskim šumom.</w:t>
-      </w:r>
-    </w:p>
-    <w:p>
-      <w:r>
-        <w:rPr>
-          <w:b/>
-          <w:bCs/>
-        </w:rPr>
-        <w:t>Model v4 - Predikcije:</w:t>
-      </w:r>
-    </w:p>
-    <w:p>
-      <w:pPr>
-        <w:numPr>
-          <w:ilvl w:val="0"/>
-          <w:numId w:val="19"/>
-        </w:numPr>
-      </w:pPr>
-      <w:r>
-        <w:t>Iako Model v4 donosi dodatne prilagodbe, njegove performanse su na sličnom ili blago poboljšanom nivou u usporedbi s Modelom v3.</w:t>
-      </w:r>
-    </w:p>
-    <w:p>
-      <w:pPr>
-        <w:numPr>
-          <w:ilvl w:val="0"/>
-          <w:numId w:val="19"/>
-        </w:numPr>
-      </w:pPr>
-      <w:r>
-        <w:t>Netipične greške su rjeđe, ali prisutne, primjerice, pogrešna klasifikacija „Ship“ u „Iceberg“.</w:t>
-      </w:r>
-    </w:p>
-    <w:p>
-      <w:pPr>
-        <w:numPr>
-          <w:ilvl w:val="0"/>
-          <w:numId w:val="19"/>
-        </w:numPr>
-      </w:pPr>
-      <w:r>
-        <w:t>Model je dobro optimiziran za većinu slučajeva, ali postoji prostor za dodatna poboljšanja na specifičnim uzorcima.</w:t>
+        <w:t>Točno predviđanje</w:t>
+      </w:r>
+      <w:r>
+        <w:t>: Modeli 6 ima dobar učinak, s velikim brojem točnih klasifikacija za testne slike.</w:t>
+      </w:r>
+    </w:p>
+    <w:p>
+      <w:r>
+        <w:rPr>
+          <w:b/>
+          <w:bCs/>
+        </w:rPr>
+        <w:t>Pogrešna predviđanja</w:t>
+      </w:r>
+      <w:r>
+        <w:t xml:space="preserve">: Modeli 1, 2 i </w:t>
+      </w:r>
+      <w:r>
+        <w:t>3</w:t>
+      </w:r>
+      <w:r>
+        <w:t xml:space="preserve"> imaju poteškoće u ispravnoj klasifikaciji slika, jer imaju više pogrešnih predviđanja, osobito za slike sa stvarnom oznakom "Iceberg."</w:t>
       </w:r>
     </w:p>
     <w:p/>
@@ -1908,20 +2051,11 @@
         <w:rPr>
           <w:noProof/>
         </w:rPr>
-        <w:lastRenderedPageBreak/>
         <w:drawing>
-          <wp:anchor distT="0" distB="0" distL="114300" distR="114300" simplePos="0" relativeHeight="251658240" behindDoc="0" locked="0" layoutInCell="1" allowOverlap="1" wp14:anchorId="0DDC70F2" wp14:editId="6AC6849C">
-            <wp:simplePos x="0" y="0"/>
-            <wp:positionH relativeFrom="margin">
-              <wp:align>center</wp:align>
-            </wp:positionH>
-            <wp:positionV relativeFrom="paragraph">
-              <wp:posOffset>435280</wp:posOffset>
-            </wp:positionV>
-            <wp:extent cx="6386169" cy="3538016"/>
+          <wp:inline distT="0" distB="0" distL="0" distR="0" wp14:anchorId="50BE62B2" wp14:editId="63C7B914">
+            <wp:extent cx="5760720" cy="3004185"/>
             <wp:effectExtent l="0" t="0" r="0" b="5715"/>
-            <wp:wrapSquare wrapText="bothSides"/>
-            <wp:docPr id="576652077" name="Slika 1"/>
+            <wp:docPr id="239345596" name="Slika 2"/>
             <wp:cNvGraphicFramePr>
               <a:graphicFrameLocks xmlns:a="http://schemas.openxmlformats.org/drawingml/2006/main" noChangeAspect="1"/>
             </wp:cNvGraphicFramePr>
@@ -1929,7 +2063,7 @@
               <a:graphicData uri="http://schemas.openxmlformats.org/drawingml/2006/picture">
                 <pic:pic xmlns:pic="http://schemas.openxmlformats.org/drawingml/2006/picture">
                   <pic:nvPicPr>
-                    <pic:cNvPr id="576652077" name=""/>
+                    <pic:cNvPr id="239345596" name="Slika 239345596"/>
                     <pic:cNvPicPr/>
                   </pic:nvPicPr>
                   <pic:blipFill>
@@ -1947,7 +2081,7 @@
                   <pic:spPr>
                     <a:xfrm>
                       <a:off x="0" y="0"/>
-                      <a:ext cx="6386169" cy="3538016"/>
+                      <a:ext cx="5760720" cy="3004185"/>
                     </a:xfrm>
                     <a:prstGeom prst="rect">
                       <a:avLst/>
@@ -1956,7 +2090,7 @@
                 </pic:pic>
               </a:graphicData>
             </a:graphic>
-          </wp:anchor>
+          </wp:inline>
         </w:drawing>
       </w:r>
       <w:r>
@@ -1979,33 +2113,47 @@
           <w:b/>
           <w:bCs/>
         </w:rPr>
-        <w:t>Model 3 pokazuje najbolje performanse</w:t>
-      </w:r>
-      <w:r>
-        <w:t xml:space="preserve"> i na skupu za treniranje i na skupu za validaciju, s najnižim gubitkom, najvišom točnošću, preciznošću i F1 rezultatom, što ukazuje na dobru generalizaciju. </w:t>
-      </w:r>
-      <w:r>
-        <w:rPr>
-          <w:b/>
-          <w:bCs/>
-        </w:rPr>
-        <w:t>Model 2 je vrlo dobar na skupu za treniranje</w:t>
-      </w:r>
-      <w:r>
-        <w:t xml:space="preserve">, ali pokazuje nestabilnost na validacijskom skupu nakon nekoliko epoha, što može biti znak pretreniranosti. </w:t>
-      </w:r>
-      <w:r>
-        <w:rPr>
-          <w:b/>
-          <w:bCs/>
-        </w:rPr>
-        <w:t>Model 1 ima najslabije performanse</w:t>
-      </w:r>
-      <w:r>
-        <w:t xml:space="preserve"> u svim metrikama, ali stabilno napreduje kroz epohe.</w:t>
-      </w:r>
-      <w:r>
-        <w:t xml:space="preserve"> Zbog toga je</w:t>
+        <w:t>Model 6</w:t>
+      </w:r>
+      <w:r>
+        <w:t xml:space="preserve"> pokazuje najbolje performanse u svim ključnim metrikama: </w:t>
+      </w:r>
+      <w:r>
+        <w:rPr>
+          <w:b/>
+          <w:bCs/>
+        </w:rPr>
+        <w:t>točnosti</w:t>
+      </w:r>
+      <w:r>
+        <w:t xml:space="preserve">, </w:t>
+      </w:r>
+      <w:r>
+        <w:rPr>
+          <w:b/>
+          <w:bCs/>
+        </w:rPr>
+        <w:t>preciznosti</w:t>
+      </w:r>
+      <w:r>
+        <w:t xml:space="preserve">, </w:t>
+      </w:r>
+      <w:r>
+        <w:rPr>
+          <w:b/>
+          <w:bCs/>
+        </w:rPr>
+        <w:t>recallu</w:t>
+      </w:r>
+      <w:r>
+        <w:t xml:space="preserve"> i </w:t>
+      </w:r>
+      <w:r>
+        <w:rPr>
+          <w:b/>
+          <w:bCs/>
+        </w:rPr>
+        <w:t>F1</w:t>
       </w:r>
       <w:r>
         <w:t xml:space="preserve"> </w:t>
@@ -2015,11 +2163,276 @@
           <w:b/>
           <w:bCs/>
         </w:rPr>
-        <w:t>Model 3 najbolji izbor za generalizaciju na novim podacima</w:t>
-      </w:r>
-      <w:r>
-        <w:t>, dok bi Model 2 zahtijevao dodatnu provjeru kako bi se izbjegla pretreniranost.</w:t>
-      </w:r>
+        <w:t>scoreu</w:t>
+      </w:r>
+      <w:r>
+        <w:t xml:space="preserve">, sa svim vrijednostima u rasponu od </w:t>
+      </w:r>
+      <w:r>
+        <w:rPr>
+          <w:b/>
+          <w:bCs/>
+        </w:rPr>
+        <w:t>0.93</w:t>
+      </w:r>
+      <w:r>
+        <w:t>. Ovaj model se jasno ističe u svim aspektima, što ukazuje na njegovu izuzetnu sposobnost da pravilno klasificira testne podatke, balansirajući točnost i preciznost. Zbog ove visoke sveukupne izvedbe, Model 6 je najpreferiraniji u ovom testiranju.</w:t>
+      </w:r>
+    </w:p>
+    <w:p>
+      <w:r>
+        <w:t xml:space="preserve">S druge strane, </w:t>
+      </w:r>
+      <w:r>
+        <w:rPr>
+          <w:b/>
+          <w:bCs/>
+        </w:rPr>
+        <w:t>Model 1</w:t>
+      </w:r>
+      <w:r>
+        <w:t xml:space="preserve"> ima najslabije rezultate u svim metrikama, s </w:t>
+      </w:r>
+      <w:r>
+        <w:rPr>
+          <w:b/>
+          <w:bCs/>
+        </w:rPr>
+        <w:t>točnošću</w:t>
+      </w:r>
+      <w:r>
+        <w:t xml:space="preserve"> od </w:t>
+      </w:r>
+      <w:r>
+        <w:rPr>
+          <w:b/>
+          <w:bCs/>
+        </w:rPr>
+        <w:t>0.81</w:t>
+      </w:r>
+      <w:r>
+        <w:t xml:space="preserve">, </w:t>
+      </w:r>
+      <w:r>
+        <w:rPr>
+          <w:b/>
+          <w:bCs/>
+        </w:rPr>
+        <w:t>preciznošću</w:t>
+      </w:r>
+      <w:r>
+        <w:t xml:space="preserve"> od </w:t>
+      </w:r>
+      <w:r>
+        <w:rPr>
+          <w:b/>
+          <w:bCs/>
+        </w:rPr>
+        <w:t>0.82</w:t>
+      </w:r>
+      <w:r>
+        <w:t xml:space="preserve">, </w:t>
+      </w:r>
+      <w:r>
+        <w:rPr>
+          <w:b/>
+          <w:bCs/>
+        </w:rPr>
+        <w:t>recallom</w:t>
+      </w:r>
+      <w:r>
+        <w:t xml:space="preserve"> od </w:t>
+      </w:r>
+      <w:r>
+        <w:rPr>
+          <w:b/>
+          <w:bCs/>
+        </w:rPr>
+        <w:t>0.81</w:t>
+      </w:r>
+      <w:r>
+        <w:t xml:space="preserve"> i </w:t>
+      </w:r>
+      <w:r>
+        <w:rPr>
+          <w:b/>
+          <w:bCs/>
+        </w:rPr>
+        <w:t>F1 score-om</w:t>
+      </w:r>
+      <w:r>
+        <w:t xml:space="preserve"> od </w:t>
+      </w:r>
+      <w:r>
+        <w:rPr>
+          <w:b/>
+          <w:bCs/>
+        </w:rPr>
+        <w:t>0.81</w:t>
+      </w:r>
+      <w:r>
+        <w:t xml:space="preserve">. Ovi rezultati sugeriraju da Model 1 ima problem s </w:t>
+      </w:r>
+      <w:r>
+        <w:rPr>
+          <w:b/>
+          <w:bCs/>
+        </w:rPr>
+        <w:t>pravilnim prepoznavanjem i klasificiranjem objekata</w:t>
+      </w:r>
+      <w:r>
+        <w:t>, što rezultira nižom preciznošću i recallom, čime gubi u odnosu na ostale modele. Ovaj model se može smatrati manje učinkovitim za ovu specifičnu klasifikaciju.</w:t>
+      </w:r>
+    </w:p>
+    <w:p>
+      <w:r>
+        <w:rPr>
+          <w:b/>
+          <w:bCs/>
+        </w:rPr>
+        <w:t>Modeli 2, 3, 4 i 5</w:t>
+      </w:r>
+      <w:r>
+        <w:t xml:space="preserve"> pokazuju slične performanse, pri čemu </w:t>
+      </w:r>
+      <w:r>
+        <w:rPr>
+          <w:b/>
+          <w:bCs/>
+        </w:rPr>
+        <w:t>Model 3</w:t>
+      </w:r>
+      <w:r>
+        <w:t xml:space="preserve"> ima </w:t>
+      </w:r>
+      <w:r>
+        <w:rPr>
+          <w:b/>
+          <w:bCs/>
+        </w:rPr>
+        <w:t>najbalansiranije</w:t>
+      </w:r>
+      <w:r>
+        <w:t xml:space="preserve"> rezultate sa solidnim vrijednostima u svim metrikama. Model 3 postiže </w:t>
+      </w:r>
+      <w:r>
+        <w:rPr>
+          <w:b/>
+          <w:bCs/>
+        </w:rPr>
+        <w:t>točnost</w:t>
+      </w:r>
+      <w:r>
+        <w:t xml:space="preserve"> i </w:t>
+      </w:r>
+      <w:r>
+        <w:rPr>
+          <w:b/>
+          <w:bCs/>
+        </w:rPr>
+        <w:t>preciznost</w:t>
+      </w:r>
+      <w:r>
+        <w:t xml:space="preserve"> od </w:t>
+      </w:r>
+      <w:r>
+        <w:rPr>
+          <w:b/>
+          <w:bCs/>
+        </w:rPr>
+        <w:t>0.91</w:t>
+      </w:r>
+      <w:r>
+        <w:t xml:space="preserve">, </w:t>
+      </w:r>
+      <w:r>
+        <w:rPr>
+          <w:b/>
+          <w:bCs/>
+        </w:rPr>
+        <w:t>recall</w:t>
+      </w:r>
+      <w:r>
+        <w:t xml:space="preserve"> od </w:t>
+      </w:r>
+      <w:r>
+        <w:rPr>
+          <w:b/>
+          <w:bCs/>
+        </w:rPr>
+        <w:t>0.91</w:t>
+      </w:r>
+      <w:r>
+        <w:t xml:space="preserve"> i </w:t>
+      </w:r>
+      <w:r>
+        <w:rPr>
+          <w:b/>
+          <w:bCs/>
+        </w:rPr>
+        <w:t>F1 score</w:t>
+      </w:r>
+      <w:r>
+        <w:t xml:space="preserve"> od </w:t>
+      </w:r>
+      <w:r>
+        <w:rPr>
+          <w:b/>
+          <w:bCs/>
+        </w:rPr>
+        <w:t>0.91</w:t>
+      </w:r>
+      <w:r>
+        <w:t xml:space="preserve">, što ga čini vrlo konkurentnim, ali ne doseže razinu performansi koju ima Model 6. Iako Model 3 pokazuje odlične rezultate, ostali modeli (2, 4 i 5) imaju slične vrijednosti koje su nešto niže, s </w:t>
+      </w:r>
+      <w:r>
+        <w:rPr>
+          <w:b/>
+          <w:bCs/>
+        </w:rPr>
+        <w:t>točnošću</w:t>
+      </w:r>
+      <w:r>
+        <w:t xml:space="preserve"> i </w:t>
+      </w:r>
+      <w:r>
+        <w:rPr>
+          <w:b/>
+          <w:bCs/>
+        </w:rPr>
+        <w:t>preciznošću</w:t>
+      </w:r>
+      <w:r>
+        <w:t xml:space="preserve"> u rasponu od </w:t>
+      </w:r>
+      <w:r>
+        <w:rPr>
+          <w:b/>
+          <w:bCs/>
+        </w:rPr>
+        <w:t>0.87</w:t>
+      </w:r>
+      <w:r>
+        <w:t xml:space="preserve"> do </w:t>
+      </w:r>
+      <w:r>
+        <w:rPr>
+          <w:b/>
+          <w:bCs/>
+        </w:rPr>
+        <w:t>0.88</w:t>
+      </w:r>
+      <w:r>
+        <w:t>. Ovi modeli još uvijek imaju solidne performanse, ali niže nego Model 6, iako nisu znatno lošiji u odnosu na Model 3.</w:t>
+      </w:r>
+    </w:p>
+    <w:p>
+      <w:pPr>
+        <w:rPr>
+          <w:b/>
+          <w:bCs/>
+        </w:rPr>
+      </w:pPr>
     </w:p>
     <w:sectPr>
       <w:pgSz w:w="11906" w:h="16838"/>
@@ -3329,6 +3742,155 @@
     </w:lvl>
   </w:abstractNum>
   <w:abstractNum w:abstractNumId="9" w15:restartNumberingAfterBreak="0">
+    <w:nsid w:val="33BB3F5A"/>
+    <w:multiLevelType w:val="multilevel"/>
+    <w:tmpl w:val="5CD8279C"/>
+    <w:lvl w:ilvl="0">
+      <w:start w:val="1"/>
+      <w:numFmt w:val="bullet"/>
+      <w:lvlText w:val=""/>
+      <w:lvlJc w:val="left"/>
+      <w:pPr>
+        <w:tabs>
+          <w:tab w:val="num" w:pos="720"/>
+        </w:tabs>
+        <w:ind w:left="720" w:hanging="360"/>
+      </w:pPr>
+      <w:rPr>
+        <w:rFonts w:ascii="Symbol" w:hAnsi="Symbol" w:hint="default"/>
+        <w:sz w:val="20"/>
+      </w:rPr>
+    </w:lvl>
+    <w:lvl w:ilvl="1" w:tentative="1">
+      <w:start w:val="1"/>
+      <w:numFmt w:val="bullet"/>
+      <w:lvlText w:val="o"/>
+      <w:lvlJc w:val="left"/>
+      <w:pPr>
+        <w:tabs>
+          <w:tab w:val="num" w:pos="1440"/>
+        </w:tabs>
+        <w:ind w:left="1440" w:hanging="360"/>
+      </w:pPr>
+      <w:rPr>
+        <w:rFonts w:ascii="Courier New" w:hAnsi="Courier New" w:hint="default"/>
+        <w:sz w:val="20"/>
+      </w:rPr>
+    </w:lvl>
+    <w:lvl w:ilvl="2" w:tentative="1">
+      <w:start w:val="1"/>
+      <w:numFmt w:val="bullet"/>
+      <w:lvlText w:val=""/>
+      <w:lvlJc w:val="left"/>
+      <w:pPr>
+        <w:tabs>
+          <w:tab w:val="num" w:pos="2160"/>
+        </w:tabs>
+        <w:ind w:left="2160" w:hanging="360"/>
+      </w:pPr>
+      <w:rPr>
+        <w:rFonts w:ascii="Wingdings" w:hAnsi="Wingdings" w:hint="default"/>
+        <w:sz w:val="20"/>
+      </w:rPr>
+    </w:lvl>
+    <w:lvl w:ilvl="3" w:tentative="1">
+      <w:start w:val="1"/>
+      <w:numFmt w:val="bullet"/>
+      <w:lvlText w:val=""/>
+      <w:lvlJc w:val="left"/>
+      <w:pPr>
+        <w:tabs>
+          <w:tab w:val="num" w:pos="2880"/>
+        </w:tabs>
+        <w:ind w:left="2880" w:hanging="360"/>
+      </w:pPr>
+      <w:rPr>
+        <w:rFonts w:ascii="Wingdings" w:hAnsi="Wingdings" w:hint="default"/>
+        <w:sz w:val="20"/>
+      </w:rPr>
+    </w:lvl>
+    <w:lvl w:ilvl="4" w:tentative="1">
+      <w:start w:val="1"/>
+      <w:numFmt w:val="bullet"/>
+      <w:lvlText w:val=""/>
+      <w:lvlJc w:val="left"/>
+      <w:pPr>
+        <w:tabs>
+          <w:tab w:val="num" w:pos="3600"/>
+        </w:tabs>
+        <w:ind w:left="3600" w:hanging="360"/>
+      </w:pPr>
+      <w:rPr>
+        <w:rFonts w:ascii="Wingdings" w:hAnsi="Wingdings" w:hint="default"/>
+        <w:sz w:val="20"/>
+      </w:rPr>
+    </w:lvl>
+    <w:lvl w:ilvl="5" w:tentative="1">
+      <w:start w:val="1"/>
+      <w:numFmt w:val="bullet"/>
+      <w:lvlText w:val=""/>
+      <w:lvlJc w:val="left"/>
+      <w:pPr>
+        <w:tabs>
+          <w:tab w:val="num" w:pos="4320"/>
+        </w:tabs>
+        <w:ind w:left="4320" w:hanging="360"/>
+      </w:pPr>
+      <w:rPr>
+        <w:rFonts w:ascii="Wingdings" w:hAnsi="Wingdings" w:hint="default"/>
+        <w:sz w:val="20"/>
+      </w:rPr>
+    </w:lvl>
+    <w:lvl w:ilvl="6" w:tentative="1">
+      <w:start w:val="1"/>
+      <w:numFmt w:val="bullet"/>
+      <w:lvlText w:val=""/>
+      <w:lvlJc w:val="left"/>
+      <w:pPr>
+        <w:tabs>
+          <w:tab w:val="num" w:pos="5040"/>
+        </w:tabs>
+        <w:ind w:left="5040" w:hanging="360"/>
+      </w:pPr>
+      <w:rPr>
+        <w:rFonts w:ascii="Wingdings" w:hAnsi="Wingdings" w:hint="default"/>
+        <w:sz w:val="20"/>
+      </w:rPr>
+    </w:lvl>
+    <w:lvl w:ilvl="7" w:tentative="1">
+      <w:start w:val="1"/>
+      <w:numFmt w:val="bullet"/>
+      <w:lvlText w:val=""/>
+      <w:lvlJc w:val="left"/>
+      <w:pPr>
+        <w:tabs>
+          <w:tab w:val="num" w:pos="5760"/>
+        </w:tabs>
+        <w:ind w:left="5760" w:hanging="360"/>
+      </w:pPr>
+      <w:rPr>
+        <w:rFonts w:ascii="Wingdings" w:hAnsi="Wingdings" w:hint="default"/>
+        <w:sz w:val="20"/>
+      </w:rPr>
+    </w:lvl>
+    <w:lvl w:ilvl="8" w:tentative="1">
+      <w:start w:val="1"/>
+      <w:numFmt w:val="bullet"/>
+      <w:lvlText w:val=""/>
+      <w:lvlJc w:val="left"/>
+      <w:pPr>
+        <w:tabs>
+          <w:tab w:val="num" w:pos="6480"/>
+        </w:tabs>
+        <w:ind w:left="6480" w:hanging="360"/>
+      </w:pPr>
+      <w:rPr>
+        <w:rFonts w:ascii="Wingdings" w:hAnsi="Wingdings" w:hint="default"/>
+        <w:sz w:val="20"/>
+      </w:rPr>
+    </w:lvl>
+  </w:abstractNum>
+  <w:abstractNum w:abstractNumId="10" w15:restartNumberingAfterBreak="0">
     <w:nsid w:val="351A6BFD"/>
     <w:multiLevelType w:val="multilevel"/>
     <w:tmpl w:val="42A62B42"/>
@@ -3441,7 +4003,7 @@
       </w:pPr>
     </w:lvl>
   </w:abstractNum>
-  <w:abstractNum w:abstractNumId="10" w15:restartNumberingAfterBreak="0">
+  <w:abstractNum w:abstractNumId="11" w15:restartNumberingAfterBreak="0">
     <w:nsid w:val="352519DA"/>
     <w:multiLevelType w:val="multilevel"/>
     <w:tmpl w:val="EE0A9B7A"/>
@@ -3554,7 +4116,7 @@
       </w:pPr>
     </w:lvl>
   </w:abstractNum>
-  <w:abstractNum w:abstractNumId="11" w15:restartNumberingAfterBreak="0">
+  <w:abstractNum w:abstractNumId="12" w15:restartNumberingAfterBreak="0">
     <w:nsid w:val="35A40FE9"/>
     <w:multiLevelType w:val="multilevel"/>
     <w:tmpl w:val="0B7E2C00"/>
@@ -3703,7 +4265,7 @@
       </w:rPr>
     </w:lvl>
   </w:abstractNum>
-  <w:abstractNum w:abstractNumId="12" w15:restartNumberingAfterBreak="0">
+  <w:abstractNum w:abstractNumId="13" w15:restartNumberingAfterBreak="0">
     <w:nsid w:val="39FB20D6"/>
     <w:multiLevelType w:val="multilevel"/>
     <w:tmpl w:val="E7926896"/>
@@ -3852,7 +4414,156 @@
       </w:rPr>
     </w:lvl>
   </w:abstractNum>
-  <w:abstractNum w:abstractNumId="13" w15:restartNumberingAfterBreak="0">
+  <w:abstractNum w:abstractNumId="14" w15:restartNumberingAfterBreak="0">
+    <w:nsid w:val="4A7E02CC"/>
+    <w:multiLevelType w:val="multilevel"/>
+    <w:tmpl w:val="012403FA"/>
+    <w:lvl w:ilvl="0">
+      <w:start w:val="1"/>
+      <w:numFmt w:val="bullet"/>
+      <w:lvlText w:val=""/>
+      <w:lvlJc w:val="left"/>
+      <w:pPr>
+        <w:tabs>
+          <w:tab w:val="num" w:pos="720"/>
+        </w:tabs>
+        <w:ind w:left="720" w:hanging="360"/>
+      </w:pPr>
+      <w:rPr>
+        <w:rFonts w:ascii="Symbol" w:hAnsi="Symbol" w:hint="default"/>
+        <w:sz w:val="20"/>
+      </w:rPr>
+    </w:lvl>
+    <w:lvl w:ilvl="1" w:tentative="1">
+      <w:start w:val="1"/>
+      <w:numFmt w:val="bullet"/>
+      <w:lvlText w:val="o"/>
+      <w:lvlJc w:val="left"/>
+      <w:pPr>
+        <w:tabs>
+          <w:tab w:val="num" w:pos="1440"/>
+        </w:tabs>
+        <w:ind w:left="1440" w:hanging="360"/>
+      </w:pPr>
+      <w:rPr>
+        <w:rFonts w:ascii="Courier New" w:hAnsi="Courier New" w:hint="default"/>
+        <w:sz w:val="20"/>
+      </w:rPr>
+    </w:lvl>
+    <w:lvl w:ilvl="2" w:tentative="1">
+      <w:start w:val="1"/>
+      <w:numFmt w:val="bullet"/>
+      <w:lvlText w:val=""/>
+      <w:lvlJc w:val="left"/>
+      <w:pPr>
+        <w:tabs>
+          <w:tab w:val="num" w:pos="2160"/>
+        </w:tabs>
+        <w:ind w:left="2160" w:hanging="360"/>
+      </w:pPr>
+      <w:rPr>
+        <w:rFonts w:ascii="Wingdings" w:hAnsi="Wingdings" w:hint="default"/>
+        <w:sz w:val="20"/>
+      </w:rPr>
+    </w:lvl>
+    <w:lvl w:ilvl="3" w:tentative="1">
+      <w:start w:val="1"/>
+      <w:numFmt w:val="bullet"/>
+      <w:lvlText w:val=""/>
+      <w:lvlJc w:val="left"/>
+      <w:pPr>
+        <w:tabs>
+          <w:tab w:val="num" w:pos="2880"/>
+        </w:tabs>
+        <w:ind w:left="2880" w:hanging="360"/>
+      </w:pPr>
+      <w:rPr>
+        <w:rFonts w:ascii="Wingdings" w:hAnsi="Wingdings" w:hint="default"/>
+        <w:sz w:val="20"/>
+      </w:rPr>
+    </w:lvl>
+    <w:lvl w:ilvl="4" w:tentative="1">
+      <w:start w:val="1"/>
+      <w:numFmt w:val="bullet"/>
+      <w:lvlText w:val=""/>
+      <w:lvlJc w:val="left"/>
+      <w:pPr>
+        <w:tabs>
+          <w:tab w:val="num" w:pos="3600"/>
+        </w:tabs>
+        <w:ind w:left="3600" w:hanging="360"/>
+      </w:pPr>
+      <w:rPr>
+        <w:rFonts w:ascii="Wingdings" w:hAnsi="Wingdings" w:hint="default"/>
+        <w:sz w:val="20"/>
+      </w:rPr>
+    </w:lvl>
+    <w:lvl w:ilvl="5" w:tentative="1">
+      <w:start w:val="1"/>
+      <w:numFmt w:val="bullet"/>
+      <w:lvlText w:val=""/>
+      <w:lvlJc w:val="left"/>
+      <w:pPr>
+        <w:tabs>
+          <w:tab w:val="num" w:pos="4320"/>
+        </w:tabs>
+        <w:ind w:left="4320" w:hanging="360"/>
+      </w:pPr>
+      <w:rPr>
+        <w:rFonts w:ascii="Wingdings" w:hAnsi="Wingdings" w:hint="default"/>
+        <w:sz w:val="20"/>
+      </w:rPr>
+    </w:lvl>
+    <w:lvl w:ilvl="6" w:tentative="1">
+      <w:start w:val="1"/>
+      <w:numFmt w:val="bullet"/>
+      <w:lvlText w:val=""/>
+      <w:lvlJc w:val="left"/>
+      <w:pPr>
+        <w:tabs>
+          <w:tab w:val="num" w:pos="5040"/>
+        </w:tabs>
+        <w:ind w:left="5040" w:hanging="360"/>
+      </w:pPr>
+      <w:rPr>
+        <w:rFonts w:ascii="Wingdings" w:hAnsi="Wingdings" w:hint="default"/>
+        <w:sz w:val="20"/>
+      </w:rPr>
+    </w:lvl>
+    <w:lvl w:ilvl="7" w:tentative="1">
+      <w:start w:val="1"/>
+      <w:numFmt w:val="bullet"/>
+      <w:lvlText w:val=""/>
+      <w:lvlJc w:val="left"/>
+      <w:pPr>
+        <w:tabs>
+          <w:tab w:val="num" w:pos="5760"/>
+        </w:tabs>
+        <w:ind w:left="5760" w:hanging="360"/>
+      </w:pPr>
+      <w:rPr>
+        <w:rFonts w:ascii="Wingdings" w:hAnsi="Wingdings" w:hint="default"/>
+        <w:sz w:val="20"/>
+      </w:rPr>
+    </w:lvl>
+    <w:lvl w:ilvl="8" w:tentative="1">
+      <w:start w:val="1"/>
+      <w:numFmt w:val="bullet"/>
+      <w:lvlText w:val=""/>
+      <w:lvlJc w:val="left"/>
+      <w:pPr>
+        <w:tabs>
+          <w:tab w:val="num" w:pos="6480"/>
+        </w:tabs>
+        <w:ind w:left="6480" w:hanging="360"/>
+      </w:pPr>
+      <w:rPr>
+        <w:rFonts w:ascii="Wingdings" w:hAnsi="Wingdings" w:hint="default"/>
+        <w:sz w:val="20"/>
+      </w:rPr>
+    </w:lvl>
+  </w:abstractNum>
+  <w:abstractNum w:abstractNumId="15" w15:restartNumberingAfterBreak="0">
     <w:nsid w:val="4AA6147E"/>
     <w:multiLevelType w:val="multilevel"/>
     <w:tmpl w:val="916C68F0"/>
@@ -4001,7 +4712,7 @@
       </w:rPr>
     </w:lvl>
   </w:abstractNum>
-  <w:abstractNum w:abstractNumId="14" w15:restartNumberingAfterBreak="0">
+  <w:abstractNum w:abstractNumId="16" w15:restartNumberingAfterBreak="0">
     <w:nsid w:val="5C25333E"/>
     <w:multiLevelType w:val="multilevel"/>
     <w:tmpl w:val="2012BA52"/>
@@ -4150,7 +4861,7 @@
       </w:rPr>
     </w:lvl>
   </w:abstractNum>
-  <w:abstractNum w:abstractNumId="15" w15:restartNumberingAfterBreak="0">
+  <w:abstractNum w:abstractNumId="17" w15:restartNumberingAfterBreak="0">
     <w:nsid w:val="69FC3874"/>
     <w:multiLevelType w:val="multilevel"/>
     <w:tmpl w:val="F984FA74"/>
@@ -4299,7 +5010,7 @@
       </w:rPr>
     </w:lvl>
   </w:abstractNum>
-  <w:abstractNum w:abstractNumId="16" w15:restartNumberingAfterBreak="0">
+  <w:abstractNum w:abstractNumId="18" w15:restartNumberingAfterBreak="0">
     <w:nsid w:val="6B4C1276"/>
     <w:multiLevelType w:val="multilevel"/>
     <w:tmpl w:val="E5F0B960"/>
@@ -4416,7 +5127,7 @@
       </w:pPr>
     </w:lvl>
   </w:abstractNum>
-  <w:abstractNum w:abstractNumId="17" w15:restartNumberingAfterBreak="0">
+  <w:abstractNum w:abstractNumId="19" w15:restartNumberingAfterBreak="0">
     <w:nsid w:val="7C5402A6"/>
     <w:multiLevelType w:val="multilevel"/>
     <w:tmpl w:val="B5FE461C"/>
@@ -4565,7 +5276,7 @@
       </w:rPr>
     </w:lvl>
   </w:abstractNum>
-  <w:abstractNum w:abstractNumId="18" w15:restartNumberingAfterBreak="0">
+  <w:abstractNum w:abstractNumId="20" w15:restartNumberingAfterBreak="0">
     <w:nsid w:val="7CC144FB"/>
     <w:multiLevelType w:val="multilevel"/>
     <w:tmpl w:val="0666DA2E"/>
@@ -4721,16 +5432,16 @@
     <w:abstractNumId w:val="2"/>
   </w:num>
   <w:num w:numId="3" w16cid:durableId="1831016670">
-    <w:abstractNumId w:val="15"/>
+    <w:abstractNumId w:val="17"/>
   </w:num>
   <w:num w:numId="4" w16cid:durableId="1270818157">
-    <w:abstractNumId w:val="18"/>
+    <w:abstractNumId w:val="20"/>
   </w:num>
   <w:num w:numId="5" w16cid:durableId="1377048244">
     <w:abstractNumId w:val="1"/>
   </w:num>
   <w:num w:numId="6" w16cid:durableId="1283809312">
-    <w:abstractNumId w:val="12"/>
+    <w:abstractNumId w:val="13"/>
   </w:num>
   <w:num w:numId="7" w16cid:durableId="2073698996">
     <w:abstractNumId w:val="8"/>
@@ -4739,37 +5450,43 @@
     <w:abstractNumId w:val="0"/>
   </w:num>
   <w:num w:numId="9" w16cid:durableId="233704062">
-    <w:abstractNumId w:val="10"/>
+    <w:abstractNumId w:val="11"/>
   </w:num>
   <w:num w:numId="10" w16cid:durableId="1776900922">
-    <w:abstractNumId w:val="9"/>
+    <w:abstractNumId w:val="10"/>
   </w:num>
   <w:num w:numId="11" w16cid:durableId="1873032333">
     <w:abstractNumId w:val="4"/>
   </w:num>
   <w:num w:numId="12" w16cid:durableId="2126076831">
-    <w:abstractNumId w:val="17"/>
+    <w:abstractNumId w:val="19"/>
   </w:num>
   <w:num w:numId="13" w16cid:durableId="1501387713">
     <w:abstractNumId w:val="7"/>
   </w:num>
   <w:num w:numId="14" w16cid:durableId="798187754">
-    <w:abstractNumId w:val="11"/>
+    <w:abstractNumId w:val="12"/>
   </w:num>
   <w:num w:numId="15" w16cid:durableId="466581541">
-    <w:abstractNumId w:val="16"/>
+    <w:abstractNumId w:val="18"/>
   </w:num>
   <w:num w:numId="16" w16cid:durableId="1057315007">
-    <w:abstractNumId w:val="14"/>
+    <w:abstractNumId w:val="16"/>
   </w:num>
   <w:num w:numId="17" w16cid:durableId="2050256287">
     <w:abstractNumId w:val="5"/>
   </w:num>
   <w:num w:numId="18" w16cid:durableId="315686981">
-    <w:abstractNumId w:val="13"/>
+    <w:abstractNumId w:val="15"/>
   </w:num>
   <w:num w:numId="19" w16cid:durableId="1319114121">
     <w:abstractNumId w:val="3"/>
+  </w:num>
+  <w:num w:numId="20" w16cid:durableId="1803035043">
+    <w:abstractNumId w:val="14"/>
+  </w:num>
+  <w:num w:numId="21" w16cid:durableId="2135515458">
+    <w:abstractNumId w:val="9"/>
   </w:num>
 </w:numbering>
 </file>

</xml_diff>